<commit_message>
nombre de documentos - word
</commit_message>
<xml_diff>
--- a/files/PENSIONES-1-76869701/YANNIRE MILUSKA PALACIOS CHUMBIAUCA-G1-20100028850.docx
+++ b/files/PENSIONES-1-76869701/YANNIRE MILUSKA PALACIOS CHUMBIAUCA-G1-20100028850.docx
@@ -13,28 +13,6 @@
         <w:t xml:space="preserve">FIBRAS INDUSTRIALES S A</w:t>
       </w:r>
     </w:p>
-    <w:p>
-      <w:pPr>
-        <w:pStyle w:val="text-left"/>
-      </w:pPr>
-      <w:r>
-        <w:rPr>
-          <w:rStyle w:val="font-sm"/>
-        </w:rPr>
-        <w:t xml:space="preserve">20100028850</w:t>
-      </w:r>
-    </w:p>
-    <w:p>
-      <w:pPr>
-        <w:sectPr>
-          <w:headerReference w:type="default" r:id="rId7"/>
-          <w:footerReference w:type="default" r:id="rId8"/>
-          <w:pgSz w:orient="portrait" w:w="11905.511811023622" w:h="16837.79527559055"/>
-          <w:pgMar w:top="2000" w:right="1440" w:bottom="1440" w:left="1440" w:header="720" w:footer="720" w:gutter="0"/>
-          <w:cols w:num="1" w:space="720"/>
-        </w:sectPr>
-      </w:pPr>
-    </w:p>
     <w:p/>
     <w:p/>
     <w:p/>
@@ -70,7 +48,7 @@
         <w:rPr>
           <w:rStyle w:val="font-md"/>
         </w:rPr>
-        <w:t xml:space="preserve">Al trabajador : YANNIRE MILUSKA PALACIOS CHUMBIAUCA quien laboró como  durante el tiempo :</w:t>
+        <w:t xml:space="preserve">Al trabajador : YANNIRE MILUSKA PALACIOS CHUMBIAUCA quien laboró como ADMINISTRADOR durante el tiempo :</w:t>
       </w:r>
     </w:p>
     <w:p>
@@ -128,7 +106,7 @@
         <w:rPr>
           <w:rStyle w:val="font-md"/>
         </w:rPr>
-        <w:t xml:space="preserve">LIMA, 5 DE MAYO DE 2000</w:t>
+        <w:t xml:space="preserve">LIMA, 1 DE FEBRERO DE 1999</w:t>
       </w:r>
     </w:p>
     <w:p/>
@@ -157,8 +135,10 @@
       </w:r>
     </w:p>
     <w:sectPr>
+      <w:headerReference w:type="default" r:id="rId7"/>
+      <w:footerReference w:type="default" r:id="rId8"/>
       <w:pgSz w:orient="portrait" w:w="11905.511811023622" w:h="16837.79527559055"/>
-      <w:pgMar w:top="1440" w:right="1440" w:bottom="1440" w:left="1440" w:header="720" w:footer="720" w:gutter="0"/>
+      <w:pgMar w:top="2000" w:right="1440" w:bottom="1440" w:left="1440" w:header="720" w:footer="720" w:gutter="0"/>
       <w:cols w:num="1" w:space="720"/>
     </w:sectPr>
   </w:body>

</xml_diff>